<commit_message>
add advise first version
</commit_message>
<xml_diff>
--- a/UNIVERSITY FILES/Designs/Testplan.docx
+++ b/UNIVERSITY FILES/Designs/Testplan.docx
@@ -34,7 +34,7 @@
           <w:bCs/>
           <w:lang w:val="en-GB"/>
         </w:rPr>
-        <w:t xml:space="preserve"> (Updated)</w:t>
+        <w:t xml:space="preserve"> </w:t>
       </w:r>
     </w:p>
     <w:p>
@@ -1488,23 +1488,6 @@
           <w:lang w:val="en-GB"/>
         </w:rPr>
         <w:t>Integration points with WFIDB, including Grafana visibility for errors, backend caching, and batch requests.</w:t>
-      </w:r>
-    </w:p>
-    <w:p>
-      <w:pPr>
-        <w:numPr>
-          <w:ilvl w:val="0"/>
-          <w:numId w:val="24"/>
-        </w:numPr>
-        <w:rPr>
-          <w:lang w:val="en-GB"/>
-        </w:rPr>
-      </w:pPr>
-      <w:r>
-        <w:rPr>
-          <w:lang w:val="en-GB"/>
-        </w:rPr>
-        <w:t>Feature flag functionality, verifying its ability to enable/disable the feature, per-environment control, and default disabled state upon misconfiguration.</w:t>
       </w:r>
     </w:p>
     <w:p>
@@ -1591,13 +1574,13 @@
         <w:tblLook w:val="04A0" w:firstRow="1" w:lastRow="0" w:firstColumn="1" w:lastColumn="0" w:noHBand="0" w:noVBand="1"/>
       </w:tblPr>
       <w:tblGrid>
-        <w:gridCol w:w="892"/>
-        <w:gridCol w:w="1425"/>
-        <w:gridCol w:w="960"/>
-        <w:gridCol w:w="1302"/>
-        <w:gridCol w:w="1597"/>
-        <w:gridCol w:w="1514"/>
-        <w:gridCol w:w="1326"/>
+        <w:gridCol w:w="922"/>
+        <w:gridCol w:w="1480"/>
+        <w:gridCol w:w="994"/>
+        <w:gridCol w:w="1351"/>
+        <w:gridCol w:w="1318"/>
+        <w:gridCol w:w="1574"/>
+        <w:gridCol w:w="1377"/>
       </w:tblGrid>
       <w:tr>
         <w:tc>
@@ -2082,73 +2065,73 @@
               <w:rPr>
                 <w:lang w:val="en-GB"/>
               </w:rPr>
+              <w:t>FR3.2.2</w:t>
+            </w:r>
+          </w:p>
+        </w:tc>
+        <w:tc>
+          <w:tcPr>
+            <w:tcW w:w="0" w:type="auto"/>
+            <w:hideMark/>
+          </w:tcPr>
+          <w:p>
+            <w:pPr>
+              <w:spacing w:after="160" w:line="259" w:lineRule="auto"/>
+              <w:rPr>
+                <w:lang w:val="en-GB"/>
+              </w:rPr>
+            </w:pPr>
+            <w:r>
+              <w:rPr>
+                <w:lang w:val="en-GB"/>
+              </w:rPr>
+              <w:t>Determine Open Day Status</w:t>
+            </w:r>
+          </w:p>
+        </w:tc>
+        <w:tc>
+          <w:tcPr>
+            <w:tcW w:w="0" w:type="auto"/>
+            <w:hideMark/>
+          </w:tcPr>
+          <w:p>
+            <w:pPr>
+              <w:spacing w:after="160" w:line="259" w:lineRule="auto"/>
+              <w:rPr>
+                <w:lang w:val="en-GB"/>
+              </w:rPr>
+            </w:pPr>
+            <w:r>
+              <w:rPr>
+                <w:lang w:val="en-GB"/>
+              </w:rPr>
+              <w:t>TC-FR3.2.2-003</w:t>
+            </w:r>
+          </w:p>
+        </w:tc>
+        <w:tc>
+          <w:tcPr>
+            <w:tcW w:w="0" w:type="auto"/>
+            <w:hideMark/>
+          </w:tcPr>
+          <w:p>
+            <w:pPr>
+              <w:spacing w:after="160" w:line="259" w:lineRule="auto"/>
+              <w:rPr>
+                <w:lang w:val="en-GB"/>
+              </w:rPr>
+            </w:pPr>
+            <w:r>
+              <w:rPr>
+                <w:lang w:val="en-GB"/>
+              </w:rPr>
+              <w:t xml:space="preserve">Validate past Open Days with bookings </w:t>
+            </w:r>
+            <w:r>
+              <w:rPr>
+                <w:lang w:val="en-GB"/>
+              </w:rPr>
               <w:lastRenderedPageBreak/>
-              <w:t>FR3.2.2</w:t>
-            </w:r>
-          </w:p>
-        </w:tc>
-        <w:tc>
-          <w:tcPr>
-            <w:tcW w:w="0" w:type="auto"/>
-            <w:hideMark/>
-          </w:tcPr>
-          <w:p>
-            <w:pPr>
-              <w:spacing w:after="160" w:line="259" w:lineRule="auto"/>
-              <w:rPr>
-                <w:lang w:val="en-GB"/>
-              </w:rPr>
-            </w:pPr>
-            <w:r>
-              <w:rPr>
-                <w:lang w:val="en-GB"/>
-              </w:rPr>
-              <w:t>Determine Open Day Status</w:t>
-            </w:r>
-          </w:p>
-        </w:tc>
-        <w:tc>
-          <w:tcPr>
-            <w:tcW w:w="0" w:type="auto"/>
-            <w:hideMark/>
-          </w:tcPr>
-          <w:p>
-            <w:pPr>
-              <w:spacing w:after="160" w:line="259" w:lineRule="auto"/>
-              <w:rPr>
-                <w:lang w:val="en-GB"/>
-              </w:rPr>
-            </w:pPr>
-            <w:r>
-              <w:rPr>
-                <w:lang w:val="en-GB"/>
-              </w:rPr>
-              <w:t>TC-FR3.2.2-003</w:t>
-            </w:r>
-          </w:p>
-        </w:tc>
-        <w:tc>
-          <w:tcPr>
-            <w:tcW w:w="0" w:type="auto"/>
-            <w:hideMark/>
-          </w:tcPr>
-          <w:p>
-            <w:pPr>
-              <w:spacing w:after="160" w:line="259" w:lineRule="auto"/>
-              <w:rPr>
-                <w:lang w:val="en-GB"/>
-              </w:rPr>
-            </w:pPr>
-            <w:r>
-              <w:rPr>
-                <w:lang w:val="en-GB"/>
-              </w:rPr>
-              <w:t xml:space="preserve">Validate past Open Days with bookings </w:t>
-            </w:r>
-            <w:r>
-              <w:rPr>
-                <w:lang w:val="en-GB"/>
-              </w:rPr>
               <w:t>no showing up</w:t>
             </w:r>
           </w:p>
@@ -2169,6 +2152,7 @@
               <w:rPr>
                 <w:lang w:val="en-GB"/>
               </w:rPr>
+              <w:lastRenderedPageBreak/>
               <w:t>Component</w:t>
             </w:r>
           </w:p>
@@ -2447,7 +2431,13 @@
               <w:rPr>
                 <w:lang w:val="en-GB"/>
               </w:rPr>
-              <w:t xml:space="preserve">Test business logic in the BE </w:t>
+              <w:t>Test business logic in the BE</w:t>
+            </w:r>
+            <w:r>
+              <w:rPr>
+                <w:lang w:val="en-GB"/>
+              </w:rPr>
+              <w:t>, and first name and last name should show in the UI</w:t>
             </w:r>
           </w:p>
         </w:tc>
@@ -2468,6 +2458,12 @@
                 <w:lang w:val="en-GB"/>
               </w:rPr>
               <w:t>Unit</w:t>
+            </w:r>
+            <w:r>
+              <w:rPr>
+                <w:lang w:val="en-GB"/>
+              </w:rPr>
+              <w:t xml:space="preserve"> / E2E</w:t>
             </w:r>
           </w:p>
         </w:tc>
@@ -2925,21 +2921,7 @@
               <w:rPr>
                 <w:lang w:val="en-GB"/>
               </w:rPr>
-              <w:t xml:space="preserve">Admin logged </w:t>
-            </w:r>
-            <w:proofErr w:type="gramStart"/>
-            <w:r>
-              <w:rPr>
-                <w:lang w:val="en-GB"/>
-              </w:rPr>
-              <w:t>in,</w:t>
-            </w:r>
-            <w:proofErr w:type="gramEnd"/>
-            <w:r>
-              <w:rPr>
-                <w:lang w:val="en-GB"/>
-              </w:rPr>
-              <w:t xml:space="preserve"> Open Day 'unused'.</w:t>
+              <w:t>Admin logged in, Open Day 'unused'.</w:t>
             </w:r>
           </w:p>
         </w:tc>
@@ -3041,13 +3023,19 @@
               <w:rPr>
                 <w:lang w:val="en-GB"/>
               </w:rPr>
-              <w:t>Validate correct display of Open Days in view mode.</w:t>
-            </w:r>
-            <w:r>
-              <w:rPr>
-                <w:lang w:val="en-GB"/>
-              </w:rPr>
-              <w:t xml:space="preserve"> After unselecting </w:t>
+              <w:t xml:space="preserve">Validate correct </w:t>
+            </w:r>
+            <w:r>
+              <w:rPr>
+                <w:lang w:val="en-GB"/>
+              </w:rPr>
+              <w:t>un selection of travel day after saving from reallocation view</w:t>
+            </w:r>
+            <w:r>
+              <w:rPr>
+                <w:lang w:val="en-GB"/>
+              </w:rPr>
+              <w:t xml:space="preserve"> </w:t>
             </w:r>
           </w:p>
         </w:tc>
@@ -3130,67 +3118,81 @@
                 <w:lang w:val="en-GB"/>
               </w:rPr>
               <w:lastRenderedPageBreak/>
-              <w:t>FR3.2.5</w:t>
-            </w:r>
-          </w:p>
-        </w:tc>
-        <w:tc>
-          <w:tcPr>
-            <w:tcW w:w="0" w:type="auto"/>
-            <w:hideMark/>
-          </w:tcPr>
-          <w:p>
-            <w:pPr>
-              <w:spacing w:after="160" w:line="259" w:lineRule="auto"/>
-              <w:rPr>
-                <w:lang w:val="en-GB"/>
-              </w:rPr>
-            </w:pPr>
-            <w:r>
-              <w:rPr>
-                <w:lang w:val="en-GB"/>
-              </w:rPr>
-              <w:t>Display Reallocation Days</w:t>
-            </w:r>
-          </w:p>
-        </w:tc>
-        <w:tc>
-          <w:tcPr>
-            <w:tcW w:w="0" w:type="auto"/>
-            <w:hideMark/>
-          </w:tcPr>
-          <w:p>
-            <w:pPr>
-              <w:spacing w:after="160" w:line="259" w:lineRule="auto"/>
-              <w:rPr>
-                <w:lang w:val="en-GB"/>
-              </w:rPr>
-            </w:pPr>
-            <w:r>
-              <w:rPr>
-                <w:lang w:val="en-GB"/>
-              </w:rPr>
-              <w:t>TC-FR3.2.5-003</w:t>
-            </w:r>
-          </w:p>
-        </w:tc>
-        <w:tc>
-          <w:tcPr>
-            <w:tcW w:w="0" w:type="auto"/>
-            <w:hideMark/>
-          </w:tcPr>
-          <w:p>
-            <w:pPr>
-              <w:spacing w:after="160" w:line="259" w:lineRule="auto"/>
-              <w:rPr>
-                <w:lang w:val="en-GB"/>
-              </w:rPr>
-            </w:pPr>
-            <w:r>
-              <w:rPr>
-                <w:lang w:val="en-GB"/>
-              </w:rPr>
-              <w:t>Verify error message if data retrieval fails.</w:t>
+              <w:t>FR3.2.6</w:t>
+            </w:r>
+          </w:p>
+        </w:tc>
+        <w:tc>
+          <w:tcPr>
+            <w:tcW w:w="0" w:type="auto"/>
+            <w:hideMark/>
+          </w:tcPr>
+          <w:p>
+            <w:pPr>
+              <w:spacing w:after="160" w:line="259" w:lineRule="auto"/>
+              <w:rPr>
+                <w:lang w:val="en-GB"/>
+              </w:rPr>
+            </w:pPr>
+            <w:r>
+              <w:rPr>
+                <w:lang w:val="en-GB"/>
+              </w:rPr>
+              <w:t>Display Travelers on Day</w:t>
+            </w:r>
+          </w:p>
+        </w:tc>
+        <w:tc>
+          <w:tcPr>
+            <w:tcW w:w="0" w:type="auto"/>
+            <w:hideMark/>
+          </w:tcPr>
+          <w:p>
+            <w:pPr>
+              <w:spacing w:after="160" w:line="259" w:lineRule="auto"/>
+              <w:rPr>
+                <w:lang w:val="en-GB"/>
+              </w:rPr>
+            </w:pPr>
+            <w:r>
+              <w:rPr>
+                <w:lang w:val="en-GB"/>
+              </w:rPr>
+              <w:t>TC-FR3.2.6-001</w:t>
+            </w:r>
+          </w:p>
+        </w:tc>
+        <w:tc>
+          <w:tcPr>
+            <w:tcW w:w="0" w:type="auto"/>
+            <w:hideMark/>
+          </w:tcPr>
+          <w:p>
+            <w:pPr>
+              <w:spacing w:after="160" w:line="259" w:lineRule="auto"/>
+              <w:rPr>
+                <w:lang w:val="en-GB"/>
+              </w:rPr>
+            </w:pPr>
+            <w:r>
+              <w:rPr>
+                <w:lang w:val="en-GB"/>
+              </w:rPr>
+              <w:t xml:space="preserve">Validate successful display of </w:t>
+            </w:r>
+            <w:proofErr w:type="spellStart"/>
+            <w:r>
+              <w:rPr>
+                <w:lang w:val="en-GB"/>
+              </w:rPr>
+              <w:t>traveler</w:t>
+            </w:r>
+            <w:proofErr w:type="spellEnd"/>
+            <w:r>
+              <w:rPr>
+                <w:lang w:val="en-GB"/>
+              </w:rPr>
+              <w:t xml:space="preserve"> list on date click.</w:t>
             </w:r>
           </w:p>
         </w:tc>
@@ -3230,27 +3232,41 @@
               <w:rPr>
                 <w:lang w:val="en-GB"/>
               </w:rPr>
-              <w:t>Data retrieval fails.</w:t>
-            </w:r>
-          </w:p>
-        </w:tc>
-        <w:tc>
-          <w:tcPr>
-            <w:tcW w:w="0" w:type="auto"/>
-            <w:hideMark/>
-          </w:tcPr>
-          <w:p>
-            <w:pPr>
-              <w:spacing w:after="160" w:line="259" w:lineRule="auto"/>
-              <w:rPr>
-                <w:lang w:val="en-GB"/>
-              </w:rPr>
-            </w:pPr>
-            <w:r>
-              <w:rPr>
-                <w:lang w:val="en-GB"/>
-              </w:rPr>
-              <w:t>Error message displayed; retry option available.</w:t>
+              <w:t xml:space="preserve">Admin views dashboard, clicks date with </w:t>
+            </w:r>
+            <w:proofErr w:type="spellStart"/>
+            <w:r>
+              <w:rPr>
+                <w:lang w:val="en-GB"/>
+              </w:rPr>
+              <w:t>travelers</w:t>
+            </w:r>
+            <w:proofErr w:type="spellEnd"/>
+            <w:r>
+              <w:rPr>
+                <w:lang w:val="en-GB"/>
+              </w:rPr>
+              <w:t>.</w:t>
+            </w:r>
+          </w:p>
+        </w:tc>
+        <w:tc>
+          <w:tcPr>
+            <w:tcW w:w="0" w:type="auto"/>
+            <w:hideMark/>
+          </w:tcPr>
+          <w:p>
+            <w:pPr>
+              <w:spacing w:after="160" w:line="259" w:lineRule="auto"/>
+              <w:rPr>
+                <w:lang w:val="en-GB"/>
+              </w:rPr>
+            </w:pPr>
+            <w:r>
+              <w:rPr>
+                <w:lang w:val="en-GB"/>
+              </w:rPr>
+              <w:t>Traveler list displayed correctly.</w:t>
             </w:r>
           </w:p>
         </w:tc>
@@ -3312,27 +3328,27 @@
               <w:rPr>
                 <w:lang w:val="en-GB"/>
               </w:rPr>
-              <w:t>TC-FR3.2.6-001</w:t>
-            </w:r>
-          </w:p>
-        </w:tc>
-        <w:tc>
-          <w:tcPr>
-            <w:tcW w:w="0" w:type="auto"/>
-            <w:hideMark/>
-          </w:tcPr>
-          <w:p>
-            <w:pPr>
-              <w:spacing w:after="160" w:line="259" w:lineRule="auto"/>
-              <w:rPr>
-                <w:lang w:val="en-GB"/>
-              </w:rPr>
-            </w:pPr>
-            <w:r>
-              <w:rPr>
-                <w:lang w:val="en-GB"/>
-              </w:rPr>
-              <w:t xml:space="preserve">Validate successful display of </w:t>
+              <w:t>TC-FR3.2.6-002</w:t>
+            </w:r>
+          </w:p>
+        </w:tc>
+        <w:tc>
+          <w:tcPr>
+            <w:tcW w:w="0" w:type="auto"/>
+            <w:hideMark/>
+          </w:tcPr>
+          <w:p>
+            <w:pPr>
+              <w:spacing w:after="160" w:line="259" w:lineRule="auto"/>
+              <w:rPr>
+                <w:lang w:val="en-GB"/>
+              </w:rPr>
+            </w:pPr>
+            <w:r>
+              <w:rPr>
+                <w:lang w:val="en-GB"/>
+              </w:rPr>
+              <w:t xml:space="preserve">Verify empty </w:t>
             </w:r>
             <w:proofErr w:type="spellStart"/>
             <w:r>
@@ -3346,7 +3362,7 @@
               <w:rPr>
                 <w:lang w:val="en-GB"/>
               </w:rPr>
-              <w:t xml:space="preserve"> list on date click.</w:t>
+              <w:t xml:space="preserve"> list for no bookings.</w:t>
             </w:r>
           </w:p>
         </w:tc>
@@ -3386,7 +3402,7 @@
               <w:rPr>
                 <w:lang w:val="en-GB"/>
               </w:rPr>
-              <w:t xml:space="preserve">Admin views dashboard, clicks date with </w:t>
+              <w:t xml:space="preserve">Admin views dashboard, clicks date with no </w:t>
             </w:r>
             <w:proofErr w:type="spellStart"/>
             <w:r>
@@ -3420,7 +3436,21 @@
               <w:rPr>
                 <w:lang w:val="en-GB"/>
               </w:rPr>
-              <w:t>Traveler list displayed correctly.</w:t>
+              <w:t xml:space="preserve">Empty list or "No </w:t>
+            </w:r>
+            <w:proofErr w:type="spellStart"/>
+            <w:r>
+              <w:rPr>
+                <w:lang w:val="en-GB"/>
+              </w:rPr>
+              <w:t>travelers</w:t>
+            </w:r>
+            <w:proofErr w:type="spellEnd"/>
+            <w:r>
+              <w:rPr>
+                <w:lang w:val="en-GB"/>
+              </w:rPr>
+              <w:t>" message.</w:t>
             </w:r>
           </w:p>
         </w:tc>
@@ -3442,81 +3472,67 @@
               <w:rPr>
                 <w:lang w:val="en-GB"/>
               </w:rPr>
-              <w:t>FR3.2.6</w:t>
-            </w:r>
-          </w:p>
-        </w:tc>
-        <w:tc>
-          <w:tcPr>
-            <w:tcW w:w="0" w:type="auto"/>
-            <w:hideMark/>
-          </w:tcPr>
-          <w:p>
-            <w:pPr>
-              <w:spacing w:after="160" w:line="259" w:lineRule="auto"/>
-              <w:rPr>
-                <w:lang w:val="en-GB"/>
-              </w:rPr>
-            </w:pPr>
-            <w:r>
-              <w:rPr>
-                <w:lang w:val="en-GB"/>
-              </w:rPr>
-              <w:t>Display Travelers on Day</w:t>
-            </w:r>
-          </w:p>
-        </w:tc>
-        <w:tc>
-          <w:tcPr>
-            <w:tcW w:w="0" w:type="auto"/>
-            <w:hideMark/>
-          </w:tcPr>
-          <w:p>
-            <w:pPr>
-              <w:spacing w:after="160" w:line="259" w:lineRule="auto"/>
-              <w:rPr>
-                <w:lang w:val="en-GB"/>
-              </w:rPr>
-            </w:pPr>
-            <w:r>
-              <w:rPr>
-                <w:lang w:val="en-GB"/>
-              </w:rPr>
-              <w:t>TC-FR3.2.6-002</w:t>
-            </w:r>
-          </w:p>
-        </w:tc>
-        <w:tc>
-          <w:tcPr>
-            <w:tcW w:w="0" w:type="auto"/>
-            <w:hideMark/>
-          </w:tcPr>
-          <w:p>
-            <w:pPr>
-              <w:spacing w:after="160" w:line="259" w:lineRule="auto"/>
-              <w:rPr>
-                <w:lang w:val="en-GB"/>
-              </w:rPr>
-            </w:pPr>
-            <w:r>
-              <w:rPr>
-                <w:lang w:val="en-GB"/>
-              </w:rPr>
-              <w:t xml:space="preserve">Verify empty </w:t>
-            </w:r>
-            <w:proofErr w:type="spellStart"/>
-            <w:r>
-              <w:rPr>
-                <w:lang w:val="en-GB"/>
-              </w:rPr>
-              <w:t>traveler</w:t>
-            </w:r>
-            <w:proofErr w:type="spellEnd"/>
-            <w:r>
-              <w:rPr>
-                <w:lang w:val="en-GB"/>
-              </w:rPr>
-              <w:t xml:space="preserve"> list for no bookings.</w:t>
+              <w:t>FR3.2.7</w:t>
+            </w:r>
+          </w:p>
+        </w:tc>
+        <w:tc>
+          <w:tcPr>
+            <w:tcW w:w="0" w:type="auto"/>
+            <w:hideMark/>
+          </w:tcPr>
+          <w:p>
+            <w:pPr>
+              <w:spacing w:after="160" w:line="259" w:lineRule="auto"/>
+              <w:rPr>
+                <w:lang w:val="en-GB"/>
+              </w:rPr>
+            </w:pPr>
+            <w:r>
+              <w:rPr>
+                <w:lang w:val="en-GB"/>
+              </w:rPr>
+              <w:t>Differentiate View/Edit</w:t>
+            </w:r>
+          </w:p>
+        </w:tc>
+        <w:tc>
+          <w:tcPr>
+            <w:tcW w:w="0" w:type="auto"/>
+            <w:hideMark/>
+          </w:tcPr>
+          <w:p>
+            <w:pPr>
+              <w:spacing w:after="160" w:line="259" w:lineRule="auto"/>
+              <w:rPr>
+                <w:lang w:val="en-GB"/>
+              </w:rPr>
+            </w:pPr>
+            <w:r>
+              <w:rPr>
+                <w:lang w:val="en-GB"/>
+              </w:rPr>
+              <w:t>TC-FR3.2.7-001</w:t>
+            </w:r>
+          </w:p>
+        </w:tc>
+        <w:tc>
+          <w:tcPr>
+            <w:tcW w:w="0" w:type="auto"/>
+            <w:hideMark/>
+          </w:tcPr>
+          <w:p>
+            <w:pPr>
+              <w:spacing w:after="160" w:line="259" w:lineRule="auto"/>
+              <w:rPr>
+                <w:lang w:val="en-GB"/>
+              </w:rPr>
+            </w:pPr>
+            <w:r>
+              <w:rPr>
+                <w:lang w:val="en-GB"/>
+              </w:rPr>
+              <w:t>Validate transition from view to edit mode.</w:t>
             </w:r>
           </w:p>
         </w:tc>
@@ -3556,55 +3572,27 @@
               <w:rPr>
                 <w:lang w:val="en-GB"/>
               </w:rPr>
-              <w:t xml:space="preserve">Admin views dashboard, clicks date with no </w:t>
-            </w:r>
-            <w:proofErr w:type="spellStart"/>
-            <w:r>
-              <w:rPr>
-                <w:lang w:val="en-GB"/>
-              </w:rPr>
-              <w:t>travelers</w:t>
-            </w:r>
-            <w:proofErr w:type="spellEnd"/>
-            <w:r>
-              <w:rPr>
-                <w:lang w:val="en-GB"/>
-              </w:rPr>
-              <w:t>.</w:t>
-            </w:r>
-          </w:p>
-        </w:tc>
-        <w:tc>
-          <w:tcPr>
-            <w:tcW w:w="0" w:type="auto"/>
-            <w:hideMark/>
-          </w:tcPr>
-          <w:p>
-            <w:pPr>
-              <w:spacing w:after="160" w:line="259" w:lineRule="auto"/>
-              <w:rPr>
-                <w:lang w:val="en-GB"/>
-              </w:rPr>
-            </w:pPr>
-            <w:r>
-              <w:rPr>
-                <w:lang w:val="en-GB"/>
-              </w:rPr>
-              <w:t xml:space="preserve">Empty list or "No </w:t>
-            </w:r>
-            <w:proofErr w:type="spellStart"/>
-            <w:r>
-              <w:rPr>
-                <w:lang w:val="en-GB"/>
-              </w:rPr>
-              <w:t>travelers</w:t>
-            </w:r>
-            <w:proofErr w:type="spellEnd"/>
-            <w:r>
-              <w:rPr>
-                <w:lang w:val="en-GB"/>
-              </w:rPr>
-              <w:t>" message.</w:t>
+              <w:t>Admin in view mode.</w:t>
+            </w:r>
+          </w:p>
+        </w:tc>
+        <w:tc>
+          <w:tcPr>
+            <w:tcW w:w="0" w:type="auto"/>
+            <w:hideMark/>
+          </w:tcPr>
+          <w:p>
+            <w:pPr>
+              <w:spacing w:after="160" w:line="259" w:lineRule="auto"/>
+              <w:rPr>
+                <w:lang w:val="en-GB"/>
+              </w:rPr>
+            </w:pPr>
+            <w:r>
+              <w:rPr>
+                <w:lang w:val="en-GB"/>
+              </w:rPr>
+              <w:t>Mode changes correctly; edit enabled.</w:t>
             </w:r>
           </w:p>
         </w:tc>
@@ -3626,81 +3614,67 @@
               <w:rPr>
                 <w:lang w:val="en-GB"/>
               </w:rPr>
-              <w:t>FR3.2.6</w:t>
-            </w:r>
-          </w:p>
-        </w:tc>
-        <w:tc>
-          <w:tcPr>
-            <w:tcW w:w="0" w:type="auto"/>
-            <w:hideMark/>
-          </w:tcPr>
-          <w:p>
-            <w:pPr>
-              <w:spacing w:after="160" w:line="259" w:lineRule="auto"/>
-              <w:rPr>
-                <w:lang w:val="en-GB"/>
-              </w:rPr>
-            </w:pPr>
-            <w:r>
-              <w:rPr>
-                <w:lang w:val="en-GB"/>
-              </w:rPr>
-              <w:t>Display Travelers on Day</w:t>
-            </w:r>
-          </w:p>
-        </w:tc>
-        <w:tc>
-          <w:tcPr>
-            <w:tcW w:w="0" w:type="auto"/>
-            <w:hideMark/>
-          </w:tcPr>
-          <w:p>
-            <w:pPr>
-              <w:spacing w:after="160" w:line="259" w:lineRule="auto"/>
-              <w:rPr>
-                <w:lang w:val="en-GB"/>
-              </w:rPr>
-            </w:pPr>
-            <w:r>
-              <w:rPr>
-                <w:lang w:val="en-GB"/>
-              </w:rPr>
-              <w:t>TC-FR3.2.6-003</w:t>
-            </w:r>
-          </w:p>
-        </w:tc>
-        <w:tc>
-          <w:tcPr>
-            <w:tcW w:w="0" w:type="auto"/>
-            <w:hideMark/>
-          </w:tcPr>
-          <w:p>
-            <w:pPr>
-              <w:spacing w:after="160" w:line="259" w:lineRule="auto"/>
-              <w:rPr>
-                <w:lang w:val="en-GB"/>
-              </w:rPr>
-            </w:pPr>
-            <w:r>
-              <w:rPr>
-                <w:lang w:val="en-GB"/>
-              </w:rPr>
-              <w:t xml:space="preserve">Verify error handling when </w:t>
-            </w:r>
-            <w:proofErr w:type="spellStart"/>
-            <w:r>
-              <w:rPr>
-                <w:lang w:val="en-GB"/>
-              </w:rPr>
-              <w:t>traveler</w:t>
-            </w:r>
-            <w:proofErr w:type="spellEnd"/>
-            <w:r>
-              <w:rPr>
-                <w:lang w:val="en-GB"/>
-              </w:rPr>
-              <w:t xml:space="preserve"> retrieval fails.</w:t>
+              <w:t>FR3.2.7</w:t>
+            </w:r>
+          </w:p>
+        </w:tc>
+        <w:tc>
+          <w:tcPr>
+            <w:tcW w:w="0" w:type="auto"/>
+            <w:hideMark/>
+          </w:tcPr>
+          <w:p>
+            <w:pPr>
+              <w:spacing w:after="160" w:line="259" w:lineRule="auto"/>
+              <w:rPr>
+                <w:lang w:val="en-GB"/>
+              </w:rPr>
+            </w:pPr>
+            <w:r>
+              <w:rPr>
+                <w:lang w:val="en-GB"/>
+              </w:rPr>
+              <w:t>Differentiate View/Edit</w:t>
+            </w:r>
+          </w:p>
+        </w:tc>
+        <w:tc>
+          <w:tcPr>
+            <w:tcW w:w="0" w:type="auto"/>
+            <w:hideMark/>
+          </w:tcPr>
+          <w:p>
+            <w:pPr>
+              <w:spacing w:after="160" w:line="259" w:lineRule="auto"/>
+              <w:rPr>
+                <w:lang w:val="en-GB"/>
+              </w:rPr>
+            </w:pPr>
+            <w:r>
+              <w:rPr>
+                <w:lang w:val="en-GB"/>
+              </w:rPr>
+              <w:t>TC-FR3.2.7-002</w:t>
+            </w:r>
+          </w:p>
+        </w:tc>
+        <w:tc>
+          <w:tcPr>
+            <w:tcW w:w="0" w:type="auto"/>
+            <w:hideMark/>
+          </w:tcPr>
+          <w:p>
+            <w:pPr>
+              <w:spacing w:after="160" w:line="259" w:lineRule="auto"/>
+              <w:rPr>
+                <w:lang w:val="en-GB"/>
+              </w:rPr>
+            </w:pPr>
+            <w:r>
+              <w:rPr>
+                <w:lang w:val="en-GB"/>
+              </w:rPr>
+              <w:t>Validate transition from edit to view mode.</w:t>
             </w:r>
           </w:p>
         </w:tc>
@@ -3740,290 +3714,6 @@
               <w:rPr>
                 <w:lang w:val="en-GB"/>
               </w:rPr>
-              <w:t>Traveler retrieval fails.</w:t>
-            </w:r>
-          </w:p>
-        </w:tc>
-        <w:tc>
-          <w:tcPr>
-            <w:tcW w:w="0" w:type="auto"/>
-            <w:hideMark/>
-          </w:tcPr>
-          <w:p>
-            <w:pPr>
-              <w:spacing w:after="160" w:line="259" w:lineRule="auto"/>
-              <w:rPr>
-                <w:lang w:val="en-GB"/>
-              </w:rPr>
-            </w:pPr>
-            <w:r>
-              <w:rPr>
-                <w:lang w:val="en-GB"/>
-              </w:rPr>
-              <w:t>Error message displayed; list empty.</w:t>
-            </w:r>
-          </w:p>
-        </w:tc>
-      </w:tr>
-      <w:tr>
-        <w:tc>
-          <w:tcPr>
-            <w:tcW w:w="0" w:type="auto"/>
-            <w:hideMark/>
-          </w:tcPr>
-          <w:p>
-            <w:pPr>
-              <w:spacing w:after="160" w:line="259" w:lineRule="auto"/>
-              <w:rPr>
-                <w:lang w:val="en-GB"/>
-              </w:rPr>
-            </w:pPr>
-            <w:r>
-              <w:rPr>
-                <w:lang w:val="en-GB"/>
-              </w:rPr>
-              <w:t>FR3.2.7</w:t>
-            </w:r>
-          </w:p>
-        </w:tc>
-        <w:tc>
-          <w:tcPr>
-            <w:tcW w:w="0" w:type="auto"/>
-            <w:hideMark/>
-          </w:tcPr>
-          <w:p>
-            <w:pPr>
-              <w:spacing w:after="160" w:line="259" w:lineRule="auto"/>
-              <w:rPr>
-                <w:lang w:val="en-GB"/>
-              </w:rPr>
-            </w:pPr>
-            <w:r>
-              <w:rPr>
-                <w:lang w:val="en-GB"/>
-              </w:rPr>
-              <w:t>Differentiate View/Edit</w:t>
-            </w:r>
-          </w:p>
-        </w:tc>
-        <w:tc>
-          <w:tcPr>
-            <w:tcW w:w="0" w:type="auto"/>
-            <w:hideMark/>
-          </w:tcPr>
-          <w:p>
-            <w:pPr>
-              <w:spacing w:after="160" w:line="259" w:lineRule="auto"/>
-              <w:rPr>
-                <w:lang w:val="en-GB"/>
-              </w:rPr>
-            </w:pPr>
-            <w:r>
-              <w:rPr>
-                <w:lang w:val="en-GB"/>
-              </w:rPr>
-              <w:t>TC-FR3.2.7-001</w:t>
-            </w:r>
-          </w:p>
-        </w:tc>
-        <w:tc>
-          <w:tcPr>
-            <w:tcW w:w="0" w:type="auto"/>
-            <w:hideMark/>
-          </w:tcPr>
-          <w:p>
-            <w:pPr>
-              <w:spacing w:after="160" w:line="259" w:lineRule="auto"/>
-              <w:rPr>
-                <w:lang w:val="en-GB"/>
-              </w:rPr>
-            </w:pPr>
-            <w:r>
-              <w:rPr>
-                <w:lang w:val="en-GB"/>
-              </w:rPr>
-              <w:t>Validate transition from view to edit mode.</w:t>
-            </w:r>
-          </w:p>
-        </w:tc>
-        <w:tc>
-          <w:tcPr>
-            <w:tcW w:w="0" w:type="auto"/>
-            <w:hideMark/>
-          </w:tcPr>
-          <w:p>
-            <w:pPr>
-              <w:spacing w:after="160" w:line="259" w:lineRule="auto"/>
-              <w:rPr>
-                <w:lang w:val="en-GB"/>
-              </w:rPr>
-            </w:pPr>
-            <w:r>
-              <w:rPr>
-                <w:lang w:val="en-GB"/>
-              </w:rPr>
-              <w:t>E2E</w:t>
-            </w:r>
-          </w:p>
-        </w:tc>
-        <w:tc>
-          <w:tcPr>
-            <w:tcW w:w="0" w:type="auto"/>
-            <w:hideMark/>
-          </w:tcPr>
-          <w:p>
-            <w:pPr>
-              <w:spacing w:after="160" w:line="259" w:lineRule="auto"/>
-              <w:rPr>
-                <w:lang w:val="en-GB"/>
-              </w:rPr>
-            </w:pPr>
-            <w:r>
-              <w:rPr>
-                <w:lang w:val="en-GB"/>
-              </w:rPr>
-              <w:t>Admin in view mode.</w:t>
-            </w:r>
-          </w:p>
-        </w:tc>
-        <w:tc>
-          <w:tcPr>
-            <w:tcW w:w="0" w:type="auto"/>
-            <w:hideMark/>
-          </w:tcPr>
-          <w:p>
-            <w:pPr>
-              <w:spacing w:after="160" w:line="259" w:lineRule="auto"/>
-              <w:rPr>
-                <w:lang w:val="en-GB"/>
-              </w:rPr>
-            </w:pPr>
-            <w:r>
-              <w:rPr>
-                <w:lang w:val="en-GB"/>
-              </w:rPr>
-              <w:t>Mode changes correctly; edit enabled.</w:t>
-            </w:r>
-          </w:p>
-        </w:tc>
-      </w:tr>
-      <w:tr>
-        <w:tc>
-          <w:tcPr>
-            <w:tcW w:w="0" w:type="auto"/>
-            <w:hideMark/>
-          </w:tcPr>
-          <w:p>
-            <w:pPr>
-              <w:spacing w:after="160" w:line="259" w:lineRule="auto"/>
-              <w:rPr>
-                <w:lang w:val="en-GB"/>
-              </w:rPr>
-            </w:pPr>
-            <w:r>
-              <w:rPr>
-                <w:lang w:val="en-GB"/>
-              </w:rPr>
-              <w:t>FR3.2.7</w:t>
-            </w:r>
-          </w:p>
-        </w:tc>
-        <w:tc>
-          <w:tcPr>
-            <w:tcW w:w="0" w:type="auto"/>
-            <w:hideMark/>
-          </w:tcPr>
-          <w:p>
-            <w:pPr>
-              <w:spacing w:after="160" w:line="259" w:lineRule="auto"/>
-              <w:rPr>
-                <w:lang w:val="en-GB"/>
-              </w:rPr>
-            </w:pPr>
-            <w:r>
-              <w:rPr>
-                <w:lang w:val="en-GB"/>
-              </w:rPr>
-              <w:t>Differentiate View/Edit</w:t>
-            </w:r>
-          </w:p>
-        </w:tc>
-        <w:tc>
-          <w:tcPr>
-            <w:tcW w:w="0" w:type="auto"/>
-            <w:hideMark/>
-          </w:tcPr>
-          <w:p>
-            <w:pPr>
-              <w:spacing w:after="160" w:line="259" w:lineRule="auto"/>
-              <w:rPr>
-                <w:lang w:val="en-GB"/>
-              </w:rPr>
-            </w:pPr>
-            <w:r>
-              <w:rPr>
-                <w:lang w:val="en-GB"/>
-              </w:rPr>
-              <w:t>TC-FR3.2.7-002</w:t>
-            </w:r>
-          </w:p>
-        </w:tc>
-        <w:tc>
-          <w:tcPr>
-            <w:tcW w:w="0" w:type="auto"/>
-            <w:hideMark/>
-          </w:tcPr>
-          <w:p>
-            <w:pPr>
-              <w:spacing w:after="160" w:line="259" w:lineRule="auto"/>
-              <w:rPr>
-                <w:lang w:val="en-GB"/>
-              </w:rPr>
-            </w:pPr>
-            <w:r>
-              <w:rPr>
-                <w:lang w:val="en-GB"/>
-              </w:rPr>
-              <w:t>Validate transition from edit to view mode.</w:t>
-            </w:r>
-          </w:p>
-        </w:tc>
-        <w:tc>
-          <w:tcPr>
-            <w:tcW w:w="0" w:type="auto"/>
-            <w:hideMark/>
-          </w:tcPr>
-          <w:p>
-            <w:pPr>
-              <w:spacing w:after="160" w:line="259" w:lineRule="auto"/>
-              <w:rPr>
-                <w:lang w:val="en-GB"/>
-              </w:rPr>
-            </w:pPr>
-            <w:r>
-              <w:rPr>
-                <w:lang w:val="en-GB"/>
-              </w:rPr>
-              <w:t>E2E</w:t>
-            </w:r>
-          </w:p>
-        </w:tc>
-        <w:tc>
-          <w:tcPr>
-            <w:tcW w:w="0" w:type="auto"/>
-            <w:hideMark/>
-          </w:tcPr>
-          <w:p>
-            <w:pPr>
-              <w:spacing w:after="160" w:line="259" w:lineRule="auto"/>
-              <w:rPr>
-                <w:lang w:val="en-GB"/>
-              </w:rPr>
-            </w:pPr>
-            <w:r>
-              <w:rPr>
-                <w:lang w:val="en-GB"/>
-              </w:rPr>
               <w:t>Admin in edit mode.</w:t>
             </w:r>
           </w:p>
@@ -4045,298 +3735,6 @@
                 <w:lang w:val="en-GB"/>
               </w:rPr>
               <w:t>Mode changes correctly; edit disabled.</w:t>
-            </w:r>
-          </w:p>
-        </w:tc>
-      </w:tr>
-      <w:tr>
-        <w:tc>
-          <w:tcPr>
-            <w:tcW w:w="0" w:type="auto"/>
-            <w:hideMark/>
-          </w:tcPr>
-          <w:p>
-            <w:pPr>
-              <w:spacing w:after="160" w:line="259" w:lineRule="auto"/>
-              <w:rPr>
-                <w:lang w:val="en-GB"/>
-              </w:rPr>
-            </w:pPr>
-            <w:r>
-              <w:rPr>
-                <w:lang w:val="en-GB"/>
-              </w:rPr>
-              <w:t>FR3.2.7</w:t>
-            </w:r>
-          </w:p>
-        </w:tc>
-        <w:tc>
-          <w:tcPr>
-            <w:tcW w:w="0" w:type="auto"/>
-            <w:hideMark/>
-          </w:tcPr>
-          <w:p>
-            <w:pPr>
-              <w:spacing w:after="160" w:line="259" w:lineRule="auto"/>
-              <w:rPr>
-                <w:lang w:val="en-GB"/>
-              </w:rPr>
-            </w:pPr>
-            <w:r>
-              <w:rPr>
-                <w:lang w:val="en-GB"/>
-              </w:rPr>
-              <w:t>Differentiate View/Edit</w:t>
-            </w:r>
-          </w:p>
-        </w:tc>
-        <w:tc>
-          <w:tcPr>
-            <w:tcW w:w="0" w:type="auto"/>
-            <w:hideMark/>
-          </w:tcPr>
-          <w:p>
-            <w:pPr>
-              <w:spacing w:after="160" w:line="259" w:lineRule="auto"/>
-              <w:rPr>
-                <w:lang w:val="en-GB"/>
-              </w:rPr>
-            </w:pPr>
-            <w:r>
-              <w:rPr>
-                <w:lang w:val="en-GB"/>
-              </w:rPr>
-              <w:t>TC-FR3.2.7-003</w:t>
-            </w:r>
-          </w:p>
-        </w:tc>
-        <w:tc>
-          <w:tcPr>
-            <w:tcW w:w="0" w:type="auto"/>
-            <w:hideMark/>
-          </w:tcPr>
-          <w:p>
-            <w:pPr>
-              <w:spacing w:after="160" w:line="259" w:lineRule="auto"/>
-              <w:rPr>
-                <w:lang w:val="en-GB"/>
-              </w:rPr>
-            </w:pPr>
-            <w:r>
-              <w:rPr>
-                <w:lang w:val="en-GB"/>
-              </w:rPr>
-              <w:t>Verify error handling on "Submit" when saving fails.</w:t>
-            </w:r>
-          </w:p>
-        </w:tc>
-        <w:tc>
-          <w:tcPr>
-            <w:tcW w:w="0" w:type="auto"/>
-            <w:hideMark/>
-          </w:tcPr>
-          <w:p>
-            <w:pPr>
-              <w:spacing w:after="160" w:line="259" w:lineRule="auto"/>
-              <w:rPr>
-                <w:lang w:val="en-GB"/>
-              </w:rPr>
-            </w:pPr>
-            <w:r>
-              <w:rPr>
-                <w:lang w:val="en-GB"/>
-              </w:rPr>
-              <w:t>E2E</w:t>
-            </w:r>
-          </w:p>
-        </w:tc>
-        <w:tc>
-          <w:tcPr>
-            <w:tcW w:w="0" w:type="auto"/>
-            <w:hideMark/>
-          </w:tcPr>
-          <w:p>
-            <w:pPr>
-              <w:spacing w:after="160" w:line="259" w:lineRule="auto"/>
-              <w:rPr>
-                <w:lang w:val="en-GB"/>
-              </w:rPr>
-            </w:pPr>
-            <w:r>
-              <w:rPr>
-                <w:lang w:val="en-GB"/>
-              </w:rPr>
-              <w:t>Admin submits changes, saving fails.</w:t>
-            </w:r>
-          </w:p>
-        </w:tc>
-        <w:tc>
-          <w:tcPr>
-            <w:tcW w:w="0" w:type="auto"/>
-            <w:hideMark/>
-          </w:tcPr>
-          <w:p>
-            <w:pPr>
-              <w:spacing w:after="160" w:line="259" w:lineRule="auto"/>
-              <w:rPr>
-                <w:lang w:val="en-GB"/>
-              </w:rPr>
-            </w:pPr>
-            <w:r>
-              <w:rPr>
-                <w:lang w:val="en-GB"/>
-              </w:rPr>
-              <w:t>Error displayed; state reverted.</w:t>
-            </w:r>
-          </w:p>
-        </w:tc>
-      </w:tr>
-      <w:tr>
-        <w:tc>
-          <w:tcPr>
-            <w:tcW w:w="0" w:type="auto"/>
-            <w:hideMark/>
-          </w:tcPr>
-          <w:p>
-            <w:pPr>
-              <w:spacing w:after="160" w:line="259" w:lineRule="auto"/>
-              <w:rPr>
-                <w:lang w:val="en-GB"/>
-              </w:rPr>
-            </w:pPr>
-            <w:r>
-              <w:rPr>
-                <w:lang w:val="en-GB"/>
-              </w:rPr>
-              <w:t>FR3.2.8</w:t>
-            </w:r>
-          </w:p>
-        </w:tc>
-        <w:tc>
-          <w:tcPr>
-            <w:tcW w:w="0" w:type="auto"/>
-            <w:hideMark/>
-          </w:tcPr>
-          <w:p>
-            <w:pPr>
-              <w:spacing w:after="160" w:line="259" w:lineRule="auto"/>
-              <w:rPr>
-                <w:lang w:val="en-GB"/>
-              </w:rPr>
-            </w:pPr>
-            <w:r>
-              <w:rPr>
-                <w:lang w:val="en-GB"/>
-              </w:rPr>
-              <w:t>Refactoring for Integration</w:t>
-            </w:r>
-          </w:p>
-        </w:tc>
-        <w:tc>
-          <w:tcPr>
-            <w:tcW w:w="0" w:type="auto"/>
-            <w:hideMark/>
-          </w:tcPr>
-          <w:p>
-            <w:pPr>
-              <w:spacing w:after="160" w:line="259" w:lineRule="auto"/>
-              <w:rPr>
-                <w:lang w:val="en-GB"/>
-              </w:rPr>
-            </w:pPr>
-            <w:r>
-              <w:rPr>
-                <w:lang w:val="en-GB"/>
-              </w:rPr>
-              <w:t>TC-FR3.2.8-001</w:t>
-            </w:r>
-          </w:p>
-        </w:tc>
-        <w:tc>
-          <w:tcPr>
-            <w:tcW w:w="0" w:type="auto"/>
-            <w:hideMark/>
-          </w:tcPr>
-          <w:p>
-            <w:pPr>
-              <w:spacing w:after="160" w:line="259" w:lineRule="auto"/>
-              <w:rPr>
-                <w:lang w:val="en-GB"/>
-              </w:rPr>
-            </w:pPr>
-            <w:r>
-              <w:rPr>
-                <w:lang w:val="en-GB"/>
-              </w:rPr>
-              <w:t xml:space="preserve">Verify consistency of data handling </w:t>
-            </w:r>
-            <w:r>
-              <w:rPr>
-                <w:lang w:val="en-GB"/>
-              </w:rPr>
-              <w:lastRenderedPageBreak/>
-              <w:t>across refactored modules.</w:t>
-            </w:r>
-          </w:p>
-        </w:tc>
-        <w:tc>
-          <w:tcPr>
-            <w:tcW w:w="0" w:type="auto"/>
-            <w:hideMark/>
-          </w:tcPr>
-          <w:p>
-            <w:pPr>
-              <w:spacing w:after="160" w:line="259" w:lineRule="auto"/>
-              <w:rPr>
-                <w:lang w:val="en-GB"/>
-              </w:rPr>
-            </w:pPr>
-            <w:r>
-              <w:rPr>
-                <w:lang w:val="en-GB"/>
-              </w:rPr>
-              <w:lastRenderedPageBreak/>
-              <w:t>Unit/Integration</w:t>
-            </w:r>
-          </w:p>
-        </w:tc>
-        <w:tc>
-          <w:tcPr>
-            <w:tcW w:w="0" w:type="auto"/>
-            <w:hideMark/>
-          </w:tcPr>
-          <w:p>
-            <w:pPr>
-              <w:spacing w:after="160" w:line="259" w:lineRule="auto"/>
-              <w:rPr>
-                <w:lang w:val="en-GB"/>
-              </w:rPr>
-            </w:pPr>
-            <w:r>
-              <w:rPr>
-                <w:lang w:val="en-GB"/>
-              </w:rPr>
-              <w:t>Refactored code.</w:t>
-            </w:r>
-          </w:p>
-        </w:tc>
-        <w:tc>
-          <w:tcPr>
-            <w:tcW w:w="0" w:type="auto"/>
-            <w:hideMark/>
-          </w:tcPr>
-          <w:p>
-            <w:pPr>
-              <w:spacing w:after="160" w:line="259" w:lineRule="auto"/>
-              <w:rPr>
-                <w:lang w:val="en-GB"/>
-              </w:rPr>
-            </w:pPr>
-            <w:r>
-              <w:rPr>
-                <w:lang w:val="en-GB"/>
-              </w:rPr>
-              <w:t>All consistency checks pass.</w:t>
             </w:r>
           </w:p>
         </w:tc>
@@ -4490,529 +3888,6 @@
           <w:lang w:val="en-GB"/>
         </w:rPr>
       </w:pPr>
-      <w:proofErr w:type="spellStart"/>
-      <w:r>
-        <w:rPr>
-          <w:lang w:val="en-GB"/>
-        </w:rPr>
-        <w:t>Exporteren</w:t>
-      </w:r>
-      <w:proofErr w:type="spellEnd"/>
-      <w:r>
-        <w:rPr>
-          <w:lang w:val="en-GB"/>
-        </w:rPr>
-        <w:t xml:space="preserve"> </w:t>
-      </w:r>
-      <w:proofErr w:type="spellStart"/>
-      <w:r>
-        <w:rPr>
-          <w:lang w:val="en-GB"/>
-        </w:rPr>
-        <w:t>naar</w:t>
-      </w:r>
-      <w:proofErr w:type="spellEnd"/>
-      <w:r>
-        <w:rPr>
-          <w:lang w:val="en-GB"/>
-        </w:rPr>
-        <w:t xml:space="preserve"> Spreadsheets</w:t>
-      </w:r>
-    </w:p>
-    <w:p>
-      <w:pPr>
-        <w:rPr>
-          <w:b/>
-          <w:bCs/>
-          <w:lang w:val="en-GB"/>
-        </w:rPr>
-      </w:pPr>
-      <w:r>
-        <w:rPr>
-          <w:b/>
-          <w:bCs/>
-          <w:lang w:val="en-GB"/>
-        </w:rPr>
-        <w:t>4.2. Detailed Functional Test Cases</w:t>
-      </w:r>
-    </w:p>
-    <w:p>
-      <w:pPr>
-        <w:rPr>
-          <w:lang w:val="en-GB"/>
-        </w:rPr>
-      </w:pPr>
-      <w:r>
-        <w:rPr>
-          <w:lang w:val="en-GB"/>
-        </w:rPr>
-        <w:t>Each functional requirement from the SRS is further detailed below, focusing on specific test case considerations.</w:t>
-      </w:r>
-    </w:p>
-    <w:p>
-      <w:pPr>
-        <w:numPr>
-          <w:ilvl w:val="0"/>
-          <w:numId w:val="25"/>
-        </w:numPr>
-        <w:rPr>
-          <w:lang w:val="en-GB"/>
-        </w:rPr>
-      </w:pPr>
-      <w:r>
-        <w:rPr>
-          <w:b/>
-          <w:bCs/>
-          <w:lang w:val="en-GB"/>
-        </w:rPr>
-        <w:t>FR3.2.1: Retrieve Travel data</w:t>
-      </w:r>
-    </w:p>
-    <w:p>
-      <w:pPr>
-        <w:numPr>
-          <w:ilvl w:val="1"/>
-          <w:numId w:val="25"/>
-        </w:numPr>
-        <w:rPr>
-          <w:lang w:val="en-GB"/>
-        </w:rPr>
-      </w:pPr>
-      <w:r>
-        <w:rPr>
-          <w:b/>
-          <w:bCs/>
-          <w:lang w:val="en-GB"/>
-        </w:rPr>
-        <w:t>Test Cases:</w:t>
-      </w:r>
-      <w:r>
-        <w:rPr>
-          <w:lang w:val="en-GB"/>
-        </w:rPr>
-        <w:t xml:space="preserve"> Validate successful retrieval and display of data with various filter combinations, correct display of cached data with warnings, proper handling of error messages during database unavailability, accurate presentation of empty lists.</w:t>
-      </w:r>
-    </w:p>
-    <w:p>
-      <w:pPr>
-        <w:numPr>
-          <w:ilvl w:val="0"/>
-          <w:numId w:val="25"/>
-        </w:numPr>
-        <w:rPr>
-          <w:lang w:val="en-GB"/>
-        </w:rPr>
-      </w:pPr>
-      <w:r>
-        <w:rPr>
-          <w:b/>
-          <w:bCs/>
-          <w:lang w:val="en-GB"/>
-        </w:rPr>
-        <w:t>FR3.2.2: Determine Open Day Status</w:t>
-      </w:r>
-    </w:p>
-    <w:p>
-      <w:pPr>
-        <w:numPr>
-          <w:ilvl w:val="1"/>
-          <w:numId w:val="25"/>
-        </w:numPr>
-        <w:rPr>
-          <w:lang w:val="en-GB"/>
-        </w:rPr>
-      </w:pPr>
-      <w:r>
-        <w:rPr>
-          <w:b/>
-          <w:bCs/>
-          <w:lang w:val="en-GB"/>
-        </w:rPr>
-        <w:t>Test Cases:</w:t>
-      </w:r>
-      <w:r>
-        <w:rPr>
-          <w:lang w:val="en-GB"/>
-        </w:rPr>
-        <w:t xml:space="preserve"> Validate past days with existing bookings correctly marked as 'used', past days without bookings accurately marked as 'unused', and the system's </w:t>
-      </w:r>
-      <w:proofErr w:type="spellStart"/>
-      <w:r>
-        <w:rPr>
-          <w:lang w:val="en-GB"/>
-        </w:rPr>
-        <w:t>behavior</w:t>
-      </w:r>
-      <w:proofErr w:type="spellEnd"/>
-      <w:r>
-        <w:rPr>
-          <w:lang w:val="en-GB"/>
-        </w:rPr>
-        <w:t xml:space="preserve"> when booking data is unavailable.</w:t>
-      </w:r>
-    </w:p>
-    <w:p>
-      <w:pPr>
-        <w:numPr>
-          <w:ilvl w:val="0"/>
-          <w:numId w:val="25"/>
-        </w:numPr>
-        <w:rPr>
-          <w:lang w:val="en-GB"/>
-        </w:rPr>
-      </w:pPr>
-      <w:r>
-        <w:rPr>
-          <w:b/>
-          <w:bCs/>
-          <w:lang w:val="en-GB"/>
-        </w:rPr>
-        <w:t>FR3.2.3: Fetch Employee Data from WFIDB</w:t>
-      </w:r>
-    </w:p>
-    <w:p>
-      <w:pPr>
-        <w:numPr>
-          <w:ilvl w:val="1"/>
-          <w:numId w:val="25"/>
-        </w:numPr>
-        <w:rPr>
-          <w:lang w:val="en-GB"/>
-        </w:rPr>
-      </w:pPr>
-      <w:r>
-        <w:rPr>
-          <w:b/>
-          <w:bCs/>
-          <w:lang w:val="en-GB"/>
-        </w:rPr>
-        <w:t>Test Cases:</w:t>
-      </w:r>
-      <w:r>
-        <w:rPr>
-          <w:lang w:val="en-GB"/>
-        </w:rPr>
-        <w:t xml:space="preserve"> Validate successful retrieval and matching of employee data, confirmation of log generation for failures, visibility of errors in Grafana, proper handling of malformed data, assessment of performance improvements due to caching and batching, and verification of security aspects such as authentication failures.</w:t>
-      </w:r>
-    </w:p>
-    <w:p>
-      <w:pPr>
-        <w:numPr>
-          <w:ilvl w:val="0"/>
-          <w:numId w:val="25"/>
-        </w:numPr>
-        <w:rPr>
-          <w:lang w:val="en-GB"/>
-        </w:rPr>
-      </w:pPr>
-      <w:r>
-        <w:rPr>
-          <w:b/>
-          <w:bCs/>
-          <w:lang w:val="en-GB"/>
-        </w:rPr>
-        <w:t>FR3.2.4: Allow Admin to Reallocate Unused Days</w:t>
-      </w:r>
-    </w:p>
-    <w:p>
-      <w:pPr>
-        <w:numPr>
-          <w:ilvl w:val="1"/>
-          <w:numId w:val="25"/>
-        </w:numPr>
-        <w:rPr>
-          <w:lang w:val="en-GB"/>
-        </w:rPr>
-      </w:pPr>
-      <w:r>
-        <w:rPr>
-          <w:b/>
-          <w:bCs/>
-          <w:lang w:val="en-GB"/>
-        </w:rPr>
-        <w:t>Test Cases:</w:t>
-      </w:r>
-      <w:r>
-        <w:rPr>
-          <w:lang w:val="en-GB"/>
-        </w:rPr>
-        <w:t xml:space="preserve"> Validate successful reallocation of 'unused' Open Days, correct marking of the day as available for reassignment, robust error handling for failed update attempts, strict enforcement that only 'unused' days can be reallocated</w:t>
-      </w:r>
-      <w:r>
-        <w:rPr>
-          <w:lang w:val="en-GB"/>
-        </w:rPr>
-        <w:t>.</w:t>
-      </w:r>
-    </w:p>
-    <w:p>
-      <w:pPr>
-        <w:numPr>
-          <w:ilvl w:val="0"/>
-          <w:numId w:val="25"/>
-        </w:numPr>
-        <w:rPr>
-          <w:lang w:val="en-GB"/>
-        </w:rPr>
-      </w:pPr>
-      <w:r>
-        <w:rPr>
-          <w:b/>
-          <w:bCs/>
-          <w:lang w:val="en-GB"/>
-        </w:rPr>
-        <w:t>FR3.2.5: Display reallocation days</w:t>
-      </w:r>
-    </w:p>
-    <w:p>
-      <w:pPr>
-        <w:numPr>
-          <w:ilvl w:val="1"/>
-          <w:numId w:val="25"/>
-        </w:numPr>
-        <w:rPr>
-          <w:lang w:val="en-GB"/>
-        </w:rPr>
-      </w:pPr>
-      <w:r>
-        <w:rPr>
-          <w:b/>
-          <w:bCs/>
-          <w:lang w:val="en-GB"/>
-        </w:rPr>
-        <w:t>Test Cases:</w:t>
-      </w:r>
-      <w:r>
-        <w:rPr>
-          <w:lang w:val="en-GB"/>
-        </w:rPr>
-        <w:t xml:space="preserve"> Validate correct rendering of </w:t>
-      </w:r>
-      <w:proofErr w:type="spellStart"/>
-      <w:r>
-        <w:rPr>
-          <w:lang w:val="en-GB"/>
-        </w:rPr>
-        <w:t>reallocatability</w:t>
-      </w:r>
-      <w:proofErr w:type="spellEnd"/>
-      <w:r>
-        <w:rPr>
-          <w:lang w:val="en-GB"/>
-        </w:rPr>
-        <w:t xml:space="preserve"> statuses in both view and edit modes, accurate display of action options for eligible days, proper functionality of the "Show reallocation options" checkbox, clear display of error messages, and adherence to the company's internal component library design standards.</w:t>
-      </w:r>
-    </w:p>
-    <w:p>
-      <w:pPr>
-        <w:numPr>
-          <w:ilvl w:val="0"/>
-          <w:numId w:val="25"/>
-        </w:numPr>
-        <w:rPr>
-          <w:lang w:val="en-GB"/>
-        </w:rPr>
-      </w:pPr>
-      <w:r>
-        <w:rPr>
-          <w:b/>
-          <w:bCs/>
-          <w:lang w:val="en-GB"/>
-        </w:rPr>
-        <w:t>FR3.2.6: Display who is traveling on which day</w:t>
-      </w:r>
-    </w:p>
-    <w:p>
-      <w:pPr>
-        <w:numPr>
-          <w:ilvl w:val="1"/>
-          <w:numId w:val="25"/>
-        </w:numPr>
-        <w:rPr>
-          <w:lang w:val="en-GB"/>
-        </w:rPr>
-      </w:pPr>
-      <w:r>
-        <w:rPr>
-          <w:b/>
-          <w:bCs/>
-          <w:lang w:val="en-GB"/>
-        </w:rPr>
-        <w:t>Test Cases:</w:t>
-      </w:r>
-      <w:r>
-        <w:rPr>
-          <w:lang w:val="en-GB"/>
-        </w:rPr>
-        <w:t xml:space="preserve"> Validate successful display of the </w:t>
-      </w:r>
-      <w:proofErr w:type="spellStart"/>
-      <w:r>
-        <w:rPr>
-          <w:lang w:val="en-GB"/>
-        </w:rPr>
-        <w:t>traveler</w:t>
-      </w:r>
-      <w:proofErr w:type="spellEnd"/>
-      <w:r>
-        <w:rPr>
-          <w:lang w:val="en-GB"/>
-        </w:rPr>
-        <w:t xml:space="preserve"> list for dates with bookings, confirmation of an empty list or appropriate message for dates with no </w:t>
-      </w:r>
-      <w:r>
-        <w:rPr>
-          <w:lang w:val="en-GB"/>
-        </w:rPr>
-        <w:lastRenderedPageBreak/>
-        <w:t xml:space="preserve">associated bookings, robust error handling for retrieval failures, accuracy of displayed </w:t>
-      </w:r>
-      <w:proofErr w:type="spellStart"/>
-      <w:r>
-        <w:rPr>
-          <w:lang w:val="en-GB"/>
-        </w:rPr>
-        <w:t>traveler</w:t>
-      </w:r>
-      <w:proofErr w:type="spellEnd"/>
-      <w:r>
-        <w:rPr>
-          <w:lang w:val="en-GB"/>
-        </w:rPr>
-        <w:t xml:space="preserve"> information</w:t>
-      </w:r>
-      <w:r>
-        <w:rPr>
-          <w:lang w:val="en-GB"/>
-        </w:rPr>
-        <w:t>.</w:t>
-      </w:r>
-    </w:p>
-    <w:p>
-      <w:pPr>
-        <w:numPr>
-          <w:ilvl w:val="0"/>
-          <w:numId w:val="25"/>
-        </w:numPr>
-        <w:rPr>
-          <w:lang w:val="en-GB"/>
-        </w:rPr>
-      </w:pPr>
-      <w:r>
-        <w:rPr>
-          <w:b/>
-          <w:bCs/>
-          <w:lang w:val="en-GB"/>
-        </w:rPr>
-        <w:t>FR3.2.7: differentiate between view and edit</w:t>
-      </w:r>
-    </w:p>
-    <w:p>
-      <w:pPr>
-        <w:numPr>
-          <w:ilvl w:val="1"/>
-          <w:numId w:val="25"/>
-        </w:numPr>
-        <w:rPr>
-          <w:lang w:val="en-GB"/>
-        </w:rPr>
-      </w:pPr>
-      <w:r>
-        <w:rPr>
-          <w:b/>
-          <w:bCs/>
-          <w:lang w:val="en-GB"/>
-        </w:rPr>
-        <w:t>Test Cases:</w:t>
-      </w:r>
-      <w:r>
-        <w:rPr>
-          <w:lang w:val="en-GB"/>
-        </w:rPr>
-        <w:t xml:space="preserve"> Validate seamless transitions between view and edit modes, correct enabling and disabling of interactive elements, successful saving of changes, and robust error handling for failed submissions, including accurate reversion of the system state.</w:t>
-      </w:r>
-    </w:p>
-    <w:p>
-      <w:pPr>
-        <w:numPr>
-          <w:ilvl w:val="0"/>
-          <w:numId w:val="25"/>
-        </w:numPr>
-        <w:rPr>
-          <w:lang w:val="en-GB"/>
-        </w:rPr>
-      </w:pPr>
-      <w:r>
-        <w:rPr>
-          <w:b/>
-          <w:bCs/>
-          <w:lang w:val="en-GB"/>
-        </w:rPr>
-        <w:t>FR3.2.8: Refactoring for Integration and Consistency</w:t>
-      </w:r>
-    </w:p>
-    <w:p>
-      <w:pPr>
-        <w:numPr>
-          <w:ilvl w:val="1"/>
-          <w:numId w:val="25"/>
-        </w:numPr>
-        <w:rPr>
-          <w:lang w:val="en-GB"/>
-        </w:rPr>
-      </w:pPr>
-      <w:r>
-        <w:rPr>
-          <w:b/>
-          <w:bCs/>
-          <w:lang w:val="en-GB"/>
-        </w:rPr>
-        <w:t>Test Cases:</w:t>
-      </w:r>
-      <w:r>
-        <w:rPr>
-          <w:lang w:val="en-GB"/>
-        </w:rPr>
-        <w:t xml:space="preserve"> This requires: Code Review and Static Analysis to verify adherence to coding standards and consistency</w:t>
-      </w:r>
-      <w:r>
-        <w:rPr>
-          <w:lang w:val="en-GB"/>
-        </w:rPr>
-        <w:t xml:space="preserve"> and</w:t>
-      </w:r>
-      <w:r>
-        <w:rPr>
-          <w:lang w:val="en-GB"/>
-        </w:rPr>
-        <w:t xml:space="preserve"> Unit</w:t>
-      </w:r>
-      <w:r>
-        <w:rPr>
-          <w:lang w:val="en-GB"/>
-        </w:rPr>
-        <w:t xml:space="preserve"> testing</w:t>
-      </w:r>
-      <w:r>
-        <w:rPr>
-          <w:b/>
-          <w:bCs/>
-          <w:lang w:val="en-GB"/>
-        </w:rPr>
-        <w:t xml:space="preserve"> </w:t>
-      </w:r>
-      <w:r>
-        <w:rPr>
-          <w:lang w:val="en-GB"/>
-        </w:rPr>
-        <w:t>to ensure refactored shared business logic is covered and functions correctly</w:t>
-      </w:r>
-      <w:r>
-        <w:rPr>
-          <w:lang w:val="en-GB"/>
-        </w:rPr>
-        <w:t>.</w:t>
-      </w:r>
     </w:p>
     <w:p>
       <w:pPr>
@@ -5297,7 +4172,7 @@
               <w:rPr>
                 <w:lang w:val="en-GB"/>
               </w:rPr>
-              <w:t>Dashboard loads &lt;2s (95%).</w:t>
+              <w:t xml:space="preserve">Dashboard loads &lt;2s </w:t>
             </w:r>
           </w:p>
         </w:tc>
@@ -5419,6 +4294,7 @@
               <w:rPr>
                 <w:lang w:val="en-GB"/>
               </w:rPr>
+              <w:lastRenderedPageBreak/>
               <w:t>Performance</w:t>
             </w:r>
           </w:p>
@@ -5737,21 +4613,7 @@
               <w:rPr>
                 <w:lang w:val="en-GB"/>
               </w:rPr>
-              <w:t xml:space="preserve">Deploy only when all tests </w:t>
-            </w:r>
-            <w:proofErr w:type="gramStart"/>
-            <w:r>
-              <w:rPr>
-                <w:lang w:val="en-GB"/>
-              </w:rPr>
-              <w:t>pass</w:t>
-            </w:r>
-            <w:proofErr w:type="gramEnd"/>
-            <w:r>
-              <w:rPr>
-                <w:lang w:val="en-GB"/>
-              </w:rPr>
-              <w:t>.</w:t>
+              <w:t>Deploy only when all tests pass.</w:t>
             </w:r>
           </w:p>
         </w:tc>
@@ -5791,14 +4653,7 @@
               <w:rPr>
                 <w:lang w:val="en-GB"/>
               </w:rPr>
-              <w:t xml:space="preserve">CI/CD Gate Checks; Automated </w:t>
-            </w:r>
-            <w:r>
-              <w:rPr>
-                <w:lang w:val="en-GB"/>
-              </w:rPr>
-              <w:lastRenderedPageBreak/>
-              <w:t>Test Execution</w:t>
+              <w:t>CI/CD Gate Checks; Automated Test Execution</w:t>
             </w:r>
           </w:p>
         </w:tc>
@@ -5818,7 +4673,6 @@
               <w:rPr>
                 <w:lang w:val="en-GB"/>
               </w:rPr>
-              <w:lastRenderedPageBreak/>
               <w:t>GitLab CI</w:t>
             </w:r>
           </w:p>
@@ -5881,7 +4735,6 @@
               <w:rPr>
                 <w:lang w:val="en-GB"/>
               </w:rPr>
-              <w:lastRenderedPageBreak/>
               <w:t>Security</w:t>
             </w:r>
           </w:p>
@@ -6092,21 +4945,7 @@
               <w:rPr>
                 <w:lang w:val="en-GB"/>
               </w:rPr>
-              <w:t xml:space="preserve">Idea </w:t>
-            </w:r>
-            <w:proofErr w:type="gramStart"/>
-            <w:r>
-              <w:rPr>
-                <w:lang w:val="en-GB"/>
-              </w:rPr>
-              <w:t>ide</w:t>
-            </w:r>
-            <w:proofErr w:type="gramEnd"/>
-            <w:r>
-              <w:rPr>
-                <w:lang w:val="en-GB"/>
-              </w:rPr>
-              <w:t xml:space="preserve"> build in tooling</w:t>
+              <w:t>Idea ide build in tooling</w:t>
             </w:r>
           </w:p>
         </w:tc>
@@ -6370,7 +5209,14 @@
               <w:rPr>
                 <w:lang w:val="en-GB"/>
               </w:rPr>
-              <w:t>Security Champion Review; Data Privacy Audit; Legal Review</w:t>
+              <w:t xml:space="preserve">Security Champion Review; Data Privacy Audit; </w:t>
+            </w:r>
+            <w:r>
+              <w:rPr>
+                <w:lang w:val="en-GB"/>
+              </w:rPr>
+              <w:lastRenderedPageBreak/>
+              <w:t>Legal Review</w:t>
             </w:r>
           </w:p>
         </w:tc>
@@ -6390,6 +5236,7 @@
               <w:rPr>
                 <w:lang w:val="en-GB"/>
               </w:rPr>
+              <w:lastRenderedPageBreak/>
               <w:t>Internal audit tools</w:t>
             </w:r>
           </w:p>
@@ -6457,20 +5304,24 @@
           <w:bCs/>
           <w:lang w:val="en-GB"/>
         </w:rPr>
-        <w:t>5.2. Detailed Non-Functional Testing Approaches</w:t>
+        <w:br/>
       </w:r>
     </w:p>
     <w:p>
       <w:pPr>
         <w:rPr>
-          <w:lang w:val="en-GB"/>
-        </w:rPr>
-      </w:pPr>
-      <w:r>
-        <w:rPr>
-          <w:lang w:val="en-GB"/>
-        </w:rPr>
-        <w:t>This section provides further detail on the testing approaches for each NFR, incorporating specific requirements from the SRS.</w:t>
+          <w:b/>
+          <w:bCs/>
+          <w:lang w:val="en-GB"/>
+        </w:rPr>
+      </w:pPr>
+      <w:r>
+        <w:rPr>
+          <w:b/>
+          <w:bCs/>
+          <w:lang w:val="en-GB"/>
+        </w:rPr>
+        <w:br w:type="page"/>
       </w:r>
     </w:p>
     <w:p>
@@ -6487,417 +5338,7 @@
           <w:bCs/>
           <w:lang w:val="en-GB"/>
         </w:rPr>
-        <w:t>5.2.1. Performance</w:t>
-      </w:r>
-    </w:p>
-    <w:p>
-      <w:pPr>
-        <w:numPr>
-          <w:ilvl w:val="0"/>
-          <w:numId w:val="26"/>
-        </w:numPr>
-        <w:rPr>
-          <w:lang w:val="en-GB"/>
-        </w:rPr>
-      </w:pPr>
-      <w:r>
-        <w:rPr>
-          <w:b/>
-          <w:bCs/>
-          <w:lang w:val="en-GB"/>
-        </w:rPr>
-        <w:t>Testing Approach:</w:t>
-      </w:r>
-      <w:r>
-        <w:rPr>
-          <w:lang w:val="en-GB"/>
-        </w:rPr>
-        <w:t xml:space="preserve"> Validate dashboard load times (&lt;2s for 95% of requests) and query completion (&lt;1.5s for 250 </w:t>
-      </w:r>
-      <w:proofErr w:type="spellStart"/>
-      <w:r>
-        <w:rPr>
-          <w:lang w:val="en-GB"/>
-        </w:rPr>
-        <w:t>req</w:t>
-      </w:r>
-      <w:proofErr w:type="spellEnd"/>
-      <w:r>
-        <w:rPr>
-          <w:lang w:val="en-GB"/>
-        </w:rPr>
-        <w:t>/unit) using frontend performance tool</w:t>
-      </w:r>
-      <w:r>
-        <w:rPr>
-          <w:lang w:val="en-GB"/>
-        </w:rPr>
-        <w:t xml:space="preserve"> Cypress</w:t>
-      </w:r>
-      <w:r>
-        <w:rPr>
-          <w:lang w:val="en-GB"/>
-        </w:rPr>
-        <w:t xml:space="preserve"> and backend load/stress testing simulating up to 10,000+ travels. E</w:t>
-      </w:r>
-    </w:p>
-    <w:p>
-      <w:pPr>
-        <w:numPr>
-          <w:ilvl w:val="0"/>
-          <w:numId w:val="26"/>
-        </w:numPr>
-        <w:rPr>
-          <w:lang w:val="en-GB"/>
-        </w:rPr>
-      </w:pPr>
-      <w:r>
-        <w:rPr>
-          <w:b/>
-          <w:bCs/>
-          <w:lang w:val="en-GB"/>
-        </w:rPr>
-        <w:t>Tools:</w:t>
-      </w:r>
-      <w:r>
-        <w:rPr>
-          <w:lang w:val="en-GB"/>
-        </w:rPr>
-        <w:t xml:space="preserve"> Cypress </w:t>
-      </w:r>
-    </w:p>
-    <w:p>
-      <w:pPr>
-        <w:rPr>
-          <w:b/>
-          <w:bCs/>
-          <w:lang w:val="en-GB"/>
-        </w:rPr>
-      </w:pPr>
-      <w:r>
-        <w:rPr>
-          <w:b/>
-          <w:bCs/>
-          <w:lang w:val="en-GB"/>
-        </w:rPr>
         <w:lastRenderedPageBreak/>
-        <w:t>5.2.2. Reliability</w:t>
-      </w:r>
-    </w:p>
-    <w:p>
-      <w:pPr>
-        <w:numPr>
-          <w:ilvl w:val="0"/>
-          <w:numId w:val="27"/>
-        </w:numPr>
-        <w:rPr>
-          <w:lang w:val="en-GB"/>
-        </w:rPr>
-      </w:pPr>
-      <w:r>
-        <w:rPr>
-          <w:b/>
-          <w:bCs/>
-          <w:lang w:val="en-GB"/>
-        </w:rPr>
-        <w:t>Testing Approach:</w:t>
-      </w:r>
-      <w:r>
-        <w:rPr>
-          <w:lang w:val="en-GB"/>
-        </w:rPr>
-        <w:t xml:space="preserve"> Track 99.5% uptime using continuous monitoring (Prometheus, Grafana). Enforce strict CI/CD gate checks to ensure all automated tests pass before deployment, preventing new defects.</w:t>
-      </w:r>
-    </w:p>
-    <w:p>
-      <w:pPr>
-        <w:numPr>
-          <w:ilvl w:val="0"/>
-          <w:numId w:val="27"/>
-        </w:numPr>
-        <w:rPr>
-          <w:lang w:val="en-GB"/>
-        </w:rPr>
-      </w:pPr>
-      <w:r>
-        <w:rPr>
-          <w:b/>
-          <w:bCs/>
-          <w:lang w:val="en-GB"/>
-        </w:rPr>
-        <w:t>Tools:</w:t>
-      </w:r>
-      <w:r>
-        <w:rPr>
-          <w:lang w:val="en-GB"/>
-        </w:rPr>
-        <w:t xml:space="preserve"> Prometheus, Grafana, CI/CD pipeline tools (GitLab CI)</w:t>
-      </w:r>
-      <w:r>
-        <w:rPr>
-          <w:lang w:val="en-GB"/>
-        </w:rPr>
-        <w:t>.</w:t>
-      </w:r>
-    </w:p>
-    <w:p>
-      <w:pPr>
-        <w:rPr>
-          <w:b/>
-          <w:bCs/>
-          <w:lang w:val="en-GB"/>
-        </w:rPr>
-      </w:pPr>
-      <w:r>
-        <w:rPr>
-          <w:b/>
-          <w:bCs/>
-          <w:lang w:val="en-GB"/>
-        </w:rPr>
-        <w:t>5.2.3. Security</w:t>
-      </w:r>
-    </w:p>
-    <w:p>
-      <w:pPr>
-        <w:numPr>
-          <w:ilvl w:val="0"/>
-          <w:numId w:val="28"/>
-        </w:numPr>
-        <w:rPr>
-          <w:lang w:val="en-GB"/>
-        </w:rPr>
-      </w:pPr>
-      <w:r>
-        <w:rPr>
-          <w:b/>
-          <w:bCs/>
-          <w:lang w:val="en-GB"/>
-        </w:rPr>
-        <w:t>Testing Approach:</w:t>
-      </w:r>
-      <w:r>
-        <w:rPr>
-          <w:lang w:val="en-GB"/>
-        </w:rPr>
-        <w:t xml:space="preserve"> Perform manual penetration testing to confirm backend endpoints and UI pages are accessible only to authorized administrators. Conduct regular security audits to ensure adherence to Swisscom's internal security policies.</w:t>
-      </w:r>
-    </w:p>
-    <w:p>
-      <w:pPr>
-        <w:rPr>
-          <w:b/>
-          <w:bCs/>
-          <w:lang w:val="en-GB"/>
-        </w:rPr>
-      </w:pPr>
-      <w:r>
-        <w:rPr>
-          <w:b/>
-          <w:bCs/>
-          <w:lang w:val="en-GB"/>
-        </w:rPr>
-        <w:t>5.2.4. Maintainability</w:t>
-      </w:r>
-    </w:p>
-    <w:p>
-      <w:pPr>
-        <w:numPr>
-          <w:ilvl w:val="0"/>
-          <w:numId w:val="29"/>
-        </w:numPr>
-        <w:rPr>
-          <w:lang w:val="en-GB"/>
-        </w:rPr>
-      </w:pPr>
-      <w:r>
-        <w:rPr>
-          <w:b/>
-          <w:bCs/>
-          <w:lang w:val="en-GB"/>
-        </w:rPr>
-        <w:t>Testing Approach:</w:t>
-      </w:r>
-      <w:r>
-        <w:rPr>
-          <w:lang w:val="en-GB"/>
-        </w:rPr>
-        <w:t xml:space="preserve"> Use code coverage analysis tools to </w:t>
-      </w:r>
-      <w:r>
-        <w:rPr>
-          <w:lang w:val="en-GB"/>
-        </w:rPr>
-        <w:t>check</w:t>
-      </w:r>
-      <w:r>
-        <w:rPr>
-          <w:lang w:val="en-GB"/>
-        </w:rPr>
-        <w:t xml:space="preserve"> the </w:t>
-      </w:r>
-      <w:proofErr w:type="gramStart"/>
-      <w:r>
-        <w:rPr>
-          <w:lang w:val="en-GB"/>
-        </w:rPr>
-        <w:t>80% unit</w:t>
-      </w:r>
-      <w:proofErr w:type="gramEnd"/>
-      <w:r>
-        <w:rPr>
-          <w:lang w:val="en-GB"/>
-        </w:rPr>
-        <w:t xml:space="preserve"> test coverage target, including existing shared business logic. Conduct peer code reviews to maintain high code quality and consistency.</w:t>
-      </w:r>
-    </w:p>
-    <w:p>
-      <w:pPr>
-        <w:numPr>
-          <w:ilvl w:val="0"/>
-          <w:numId w:val="29"/>
-        </w:numPr>
-        <w:rPr>
-          <w:lang w:val="en-GB"/>
-        </w:rPr>
-      </w:pPr>
-      <w:r>
-        <w:rPr>
-          <w:b/>
-          <w:bCs/>
-          <w:lang w:val="en-GB"/>
-        </w:rPr>
-        <w:t>Tools:</w:t>
-      </w:r>
-      <w:r>
-        <w:rPr>
-          <w:lang w:val="en-GB"/>
-        </w:rPr>
-        <w:t xml:space="preserve"> IntelliJ.</w:t>
-      </w:r>
-    </w:p>
-    <w:p>
-      <w:pPr>
-        <w:rPr>
-          <w:b/>
-          <w:bCs/>
-          <w:lang w:val="en-GB"/>
-        </w:rPr>
-      </w:pPr>
-      <w:r>
-        <w:rPr>
-          <w:b/>
-          <w:bCs/>
-          <w:lang w:val="en-GB"/>
-        </w:rPr>
-        <w:t>5.2.5. Scalability</w:t>
-      </w:r>
-    </w:p>
-    <w:p>
-      <w:pPr>
-        <w:numPr>
-          <w:ilvl w:val="0"/>
-          <w:numId w:val="30"/>
-        </w:numPr>
-        <w:rPr>
-          <w:lang w:val="en-GB"/>
-        </w:rPr>
-      </w:pPr>
-      <w:r>
-        <w:rPr>
-          <w:b/>
-          <w:bCs/>
-          <w:lang w:val="en-GB"/>
-        </w:rPr>
-        <w:t>Testing Approach:</w:t>
-      </w:r>
-      <w:r>
-        <w:rPr>
-          <w:lang w:val="en-GB"/>
-        </w:rPr>
-        <w:t xml:space="preserve"> Conduct load and stress testing using large datasets (simulating 10,000+ travel requests) to evaluate performance under concurrent user loads and across multiple units. Observe if response times and resource utilization degrade as user data volume increases to identify bottlenecks.</w:t>
-      </w:r>
-    </w:p>
-    <w:p>
-      <w:pPr>
-        <w:rPr>
-          <w:b/>
-          <w:bCs/>
-          <w:lang w:val="en-GB"/>
-        </w:rPr>
-      </w:pPr>
-      <w:r>
-        <w:rPr>
-          <w:b/>
-          <w:bCs/>
-          <w:lang w:val="en-GB"/>
-        </w:rPr>
-        <w:t>5.2.6. Compliance</w:t>
-      </w:r>
-    </w:p>
-    <w:p>
-      <w:pPr>
-        <w:numPr>
-          <w:ilvl w:val="0"/>
-          <w:numId w:val="31"/>
-        </w:numPr>
-        <w:rPr>
-          <w:lang w:val="en-GB"/>
-        </w:rPr>
-      </w:pPr>
-      <w:r>
-        <w:rPr>
-          <w:b/>
-          <w:bCs/>
-          <w:lang w:val="en-GB"/>
-        </w:rPr>
-        <w:t>Testing Approach:</w:t>
-      </w:r>
-      <w:r>
-        <w:rPr>
-          <w:lang w:val="en-GB"/>
-        </w:rPr>
-        <w:t xml:space="preserve"> Collaborate with the security champion to review the feature's implementation, data flows, and storage mechanisms, ensuring adherence to Swisscom's internal IT policies for data handling and retention.</w:t>
-      </w:r>
-    </w:p>
-    <w:p>
-      <w:pPr>
-        <w:numPr>
-          <w:ilvl w:val="0"/>
-          <w:numId w:val="31"/>
-        </w:numPr>
-        <w:rPr>
-          <w:lang w:val="en-GB"/>
-        </w:rPr>
-      </w:pPr>
-      <w:r>
-        <w:rPr>
-          <w:b/>
-          <w:bCs/>
-          <w:lang w:val="en-GB"/>
-        </w:rPr>
-        <w:t>Tools:</w:t>
-      </w:r>
-      <w:r>
-        <w:rPr>
-          <w:lang w:val="en-GB"/>
-        </w:rPr>
-        <w:t xml:space="preserve"> Manual review</w:t>
-      </w:r>
-    </w:p>
-    <w:p>
-      <w:pPr>
-        <w:rPr>
-          <w:b/>
-          <w:bCs/>
-          <w:lang w:val="en-GB"/>
-        </w:rPr>
-      </w:pPr>
-      <w:r>
-        <w:rPr>
-          <w:b/>
-          <w:bCs/>
-          <w:lang w:val="en-GB"/>
-        </w:rPr>
         <w:t>6. User Interface Testing Considerations</w:t>
       </w:r>
     </w:p>
@@ -7050,7 +5491,6 @@
           <w:bCs/>
           <w:lang w:val="en-GB"/>
         </w:rPr>
-        <w:lastRenderedPageBreak/>
         <w:t>Responsiveness:</w:t>
       </w:r>
       <w:r>
@@ -7125,21 +5565,7 @@
         <w:rPr>
           <w:lang w:val="en-GB"/>
         </w:rPr>
-        <w:t xml:space="preserve">The "Open Days Tracking" feature requires a robust QA strategy due to its scope, refactoring needs, limited existing tests, and active development. Functional and non-functional testing are vital for its quality and long-term success. Addressing monitoring gaps and achieving </w:t>
-      </w:r>
-      <w:proofErr w:type="gramStart"/>
-      <w:r>
-        <w:rPr>
-          <w:lang w:val="en-GB"/>
-        </w:rPr>
-        <w:t>80% unit</w:t>
-      </w:r>
-      <w:proofErr w:type="gramEnd"/>
-      <w:r>
-        <w:rPr>
-          <w:lang w:val="en-GB"/>
-        </w:rPr>
-        <w:t xml:space="preserve"> test coverage are fundamental.</w:t>
+        <w:t>The "Open Days Tracking" feature requires a robust QA strategy due to its scope, refactoring needs, limited existing tests, and active development. Functional and non-functional testing are vital for its quality and long-term success. Addressing monitoring gaps and achieving 80% unit test coverage are fundamental.</w:t>
       </w:r>
     </w:p>
     <w:p>
@@ -7171,7 +5597,7 @@
         <w:rPr>
           <w:lang w:val="en-GB"/>
         </w:rPr>
-        <w:t>Prioritize Test Automation Infrastructure: Establish robust unit, integration, and E2E test frameworks in CI/CD.</w:t>
+        <w:t>Address Monitoring Deficiencies: Resolve monitoring issues urgently for objective NFR validation.</w:t>
       </w:r>
     </w:p>
     <w:p>
@@ -7188,7 +5614,13 @@
         <w:rPr>
           <w:lang w:val="en-GB"/>
         </w:rPr>
-        <w:t>Address Monitoring Deficiencies: Resolve monitoring issues urgently for objective NFR validation.</w:t>
+        <w:t>Check</w:t>
+      </w:r>
+      <w:r>
+        <w:rPr>
+          <w:lang w:val="en-GB"/>
+        </w:rPr>
+        <w:t xml:space="preserve"> Code Quality and Test Coverage: Integrate automated coverage checks (80% target) and foster developer testing.</w:t>
       </w:r>
     </w:p>
     <w:p>
@@ -7205,7 +5637,7 @@
         <w:rPr>
           <w:lang w:val="en-GB"/>
         </w:rPr>
-        <w:t>Enforce Code Quality and Test Coverage: Integrate automated coverage checks (80% target) and foster developer testing.</w:t>
+        <w:t>Leverage UI Design for E2E Testing: Use detailed UI specs to inform E2E and component test design</w:t>
       </w:r>
     </w:p>
     <w:p>
@@ -7222,7 +5654,13 @@
         <w:rPr>
           <w:lang w:val="en-GB"/>
         </w:rPr>
-        <w:t>Leverage UI Design for E2E Testing: Use detailed UI specs to inform E2E and component test design.</w:t>
+        <w:t>Run tests as much as possible in the pipeline, this is not feasible right now for integration and E2E test, but this will need to happen if we want to be sure of safety</w:t>
+      </w:r>
+      <w:r>
+        <w:rPr>
+          <w:lang w:val="en-GB"/>
+        </w:rPr>
+        <w:t>.</w:t>
       </w:r>
     </w:p>
     <w:p>
@@ -7239,68 +5677,69 @@
         <w:rPr>
           <w:lang w:val="en-GB"/>
         </w:rPr>
-        <w:t>Run Tests in Pipeline: Ensure all automated integration and E2E tests are consistently executed in the CI/CD pipeline for early feedback and quality gates.</w:t>
+        <w:t>Dedicated Refactoring Testing</w:t>
+      </w:r>
+      <w:r>
+        <w:rPr>
+          <w:lang w:val="en-GB"/>
+        </w:rPr>
+        <w:t>: Test the</w:t>
+      </w:r>
+      <w:r>
+        <w:rPr>
+          <w:lang w:val="en-GB"/>
+        </w:rPr>
+        <w:t xml:space="preserve"> refactoring </w:t>
+      </w:r>
+      <w:r>
+        <w:rPr>
+          <w:lang w:val="en-GB"/>
+        </w:rPr>
+        <w:t>manually and automatically in the BE</w:t>
+      </w:r>
+      <w:r>
+        <w:rPr>
+          <w:lang w:val="en-GB"/>
+        </w:rPr>
+        <w:t>.</w:t>
       </w:r>
     </w:p>
     <w:p>
       <w:pPr>
-        <w:numPr>
-          <w:ilvl w:val="0"/>
-          <w:numId w:val="34"/>
-        </w:numPr>
-        <w:rPr>
-          <w:lang w:val="en-GB"/>
-        </w:rPr>
-      </w:pPr>
-      <w:r>
-        <w:rPr>
-          <w:lang w:val="en-GB"/>
-        </w:rPr>
-        <w:t>Dedicated Refactoring Testing: Allocate QA resources to verify refactoring success, including consistency and regression testing.</w:t>
-      </w:r>
-    </w:p>
-    <w:p>
-      <w:pPr>
-        <w:numPr>
-          <w:ilvl w:val="0"/>
-          <w:numId w:val="34"/>
-        </w:numPr>
-        <w:rPr>
-          <w:lang w:val="en-GB"/>
-        </w:rPr>
-      </w:pPr>
-      <w:r>
-        <w:rPr>
-          <w:lang w:val="en-GB"/>
-        </w:rPr>
-        <w:t xml:space="preserve">Feature Flag Testing: Implement specific test cases for the feature flag mechanism to verify its control and fail-safe </w:t>
-      </w:r>
-      <w:proofErr w:type="spellStart"/>
-      <w:r>
-        <w:rPr>
-          <w:lang w:val="en-GB"/>
-        </w:rPr>
-        <w:t>behavior</w:t>
-      </w:r>
-      <w:proofErr w:type="spellEnd"/>
-      <w:r>
-        <w:rPr>
-          <w:lang w:val="en-GB"/>
-        </w:rPr>
-        <w:t>.</w:t>
-      </w:r>
-    </w:p>
-    <w:p>
-      <w:pPr>
-        <w:rPr>
-          <w:lang w:val="en-GB"/>
-        </w:rPr>
-      </w:pPr>
-      <w:r>
-        <w:rPr>
-          <w:lang w:val="en-GB"/>
-        </w:rPr>
-        <w:t xml:space="preserve">Adhering to this plan will ensure a reliable, efficient, and transparent "Open Days Tracking" feature for Swisscom administrators, seamlessly integrated into </w:t>
+        <w:rPr>
+          <w:lang w:val="en-GB"/>
+        </w:rPr>
+      </w:pPr>
+      <w:r>
+        <w:rPr>
+          <w:lang w:val="en-GB"/>
+        </w:rPr>
+        <w:lastRenderedPageBreak/>
+        <w:t>Adhering to this plan will ensure a reliable</w:t>
+      </w:r>
+      <w:r>
+        <w:rPr>
+          <w:lang w:val="en-GB"/>
+        </w:rPr>
+        <w:t xml:space="preserve"> and </w:t>
+      </w:r>
+      <w:r>
+        <w:rPr>
+          <w:lang w:val="en-GB"/>
+        </w:rPr>
+        <w:t>efficient</w:t>
+      </w:r>
+      <w:r>
+        <w:rPr>
+          <w:lang w:val="en-GB"/>
+        </w:rPr>
+        <w:t xml:space="preserve"> </w:t>
+      </w:r>
+      <w:r>
+        <w:rPr>
+          <w:lang w:val="en-GB"/>
+        </w:rPr>
+        <w:t xml:space="preserve">"Open Days Tracking" feature for Swisscom administrators, seamlessly integrated into </w:t>
       </w:r>
       <w:proofErr w:type="spellStart"/>
       <w:r>
@@ -13077,6 +11516,7 @@
   <w:style w:type="character" w:default="1" w:styleId="DefaultParagraphFont">
     <w:name w:val="Default Paragraph Font"/>
     <w:uiPriority w:val="1"/>
+    <w:semiHidden/>
     <w:unhideWhenUsed/>
   </w:style>
   <w:style w:type="table" w:default="1" w:styleId="TableNormal">

</xml_diff>